<commit_message>
Made chnages to proposal
</commit_message>
<xml_diff>
--- a/Comparison between Relational and Non.docx
+++ b/Comparison between Relational and Non.docx
@@ -9,12 +9,20 @@
           <w:sz w:val="28"/>
         </w:rPr>
       </w:pPr>
+      <w:bookmarkStart w:id="0" w:name="_Hlk489215001"/>
       <w:r>
         <w:rPr>
           <w:b/>
           <w:sz w:val="28"/>
         </w:rPr>
-        <w:t>Comparison between Relational and Non-Relational Database:</w:t>
+        <w:t>Comparison between Relatio</w:t>
+      </w:r>
+      <w:r>
+        <w:rPr>
+          <w:b/>
+          <w:sz w:val="28"/>
+        </w:rPr>
+        <w:t>nal and Non-Relational Database</w:t>
       </w:r>
     </w:p>
     <w:tbl>
@@ -1384,6 +1392,65 @@
               </w:rPr>
               <w:t>Security</w:t>
             </w:r>
+            <w:sdt>
+              <w:sdtPr>
+                <w:rPr>
+                  <w:sz w:val="24"/>
+                  <w:szCs w:val="24"/>
+                </w:rPr>
+                <w:id w:val="-148435335"/>
+                <w:citation/>
+              </w:sdtPr>
+              <w:sdtContent>
+                <w:r>
+                  <w:rPr>
+                    <w:sz w:val="24"/>
+                    <w:szCs w:val="24"/>
+                  </w:rPr>
+                  <w:fldChar w:fldCharType="begin"/>
+                </w:r>
+                <w:r>
+                  <w:rPr>
+                    <w:sz w:val="24"/>
+                    <w:szCs w:val="24"/>
+                    <w:lang w:val="en-SG"/>
+                  </w:rPr>
+                  <w:instrText xml:space="preserve"> CITATION Mik15 \l 18441 </w:instrText>
+                </w:r>
+                <w:r>
+                  <w:rPr>
+                    <w:sz w:val="24"/>
+                    <w:szCs w:val="24"/>
+                  </w:rPr>
+                  <w:fldChar w:fldCharType="separate"/>
+                </w:r>
+                <w:r>
+                  <w:rPr>
+                    <w:noProof/>
+                    <w:sz w:val="24"/>
+                    <w:szCs w:val="24"/>
+                    <w:lang w:val="en-SG"/>
+                  </w:rPr>
+                  <w:t xml:space="preserve"> </w:t>
+                </w:r>
+                <w:r>
+                  <w:rPr>
+                    <w:noProof/>
+                    <w:sz w:val="24"/>
+                    <w:szCs w:val="24"/>
+                    <w:lang w:val="en-SG"/>
+                  </w:rPr>
+                  <w:t>[2]</w:t>
+                </w:r>
+                <w:r>
+                  <w:rPr>
+                    <w:sz w:val="24"/>
+                    <w:szCs w:val="24"/>
+                  </w:rPr>
+                  <w:fldChar w:fldCharType="end"/>
+                </w:r>
+              </w:sdtContent>
+            </w:sdt>
           </w:p>
         </w:tc>
         <w:tc>
@@ -1596,466 +1663,415 @@
       </w:tr>
     </w:tbl>
     <w:p>
-      <w:pPr>
-        <w:rPr>
-          <w:b/>
-          <w:sz w:val="28"/>
-        </w:rPr>
-      </w:pPr>
-    </w:p>
-    <w:p>
-      <w:pPr>
-        <w:tabs>
-          <w:tab w:val="left" w:pos="903"/>
-        </w:tabs>
-      </w:pPr>
+      <w:sdt>
+        <w:sdtPr>
+          <w:rPr>
+            <w:b/>
+            <w:sz w:val="28"/>
+          </w:rPr>
+          <w:id w:val="422692360"/>
+          <w:citation/>
+        </w:sdtPr>
+        <w:sdtContent>
+          <w:r>
+            <w:rPr>
+              <w:b/>
+              <w:sz w:val="28"/>
+            </w:rPr>
+            <w:fldChar w:fldCharType="begin"/>
+          </w:r>
+          <w:r>
+            <w:rPr>
+              <w:b/>
+              <w:sz w:val="28"/>
+              <w:lang w:val="en-SG"/>
+            </w:rPr>
+            <w:instrText xml:space="preserve"> CITATION Ali17 \l 18441 </w:instrText>
+          </w:r>
+          <w:r>
+            <w:rPr>
+              <w:b/>
+              <w:sz w:val="28"/>
+            </w:rPr>
+            <w:fldChar w:fldCharType="separate"/>
+          </w:r>
+          <w:r>
+            <w:rPr>
+              <w:noProof/>
+              <w:sz w:val="28"/>
+              <w:lang w:val="en-SG"/>
+            </w:rPr>
+            <w:t>[2]</w:t>
+          </w:r>
+          <w:r>
+            <w:rPr>
+              <w:b/>
+              <w:sz w:val="28"/>
+            </w:rPr>
+            <w:fldChar w:fldCharType="end"/>
+          </w:r>
+        </w:sdtContent>
+      </w:sdt>
+      <w:sdt>
+        <w:sdtPr>
+          <w:rPr>
+            <w:b/>
+            <w:sz w:val="28"/>
+          </w:rPr>
+          <w:id w:val="1408416729"/>
+          <w:citation/>
+        </w:sdtPr>
+        <w:sdtContent>
+          <w:r>
+            <w:rPr>
+              <w:b/>
+              <w:sz w:val="28"/>
+            </w:rPr>
+            <w:fldChar w:fldCharType="begin"/>
+          </w:r>
+          <w:r>
+            <w:rPr>
+              <w:b/>
+              <w:sz w:val="28"/>
+              <w:lang w:val="en-SG"/>
+            </w:rPr>
+            <w:instrText xml:space="preserve"> CITATION Mik15 \l 18441 </w:instrText>
+          </w:r>
+          <w:r>
+            <w:rPr>
+              <w:b/>
+              <w:sz w:val="28"/>
+            </w:rPr>
+            <w:fldChar w:fldCharType="separate"/>
+          </w:r>
+          <w:r>
+            <w:rPr>
+              <w:b/>
+              <w:noProof/>
+              <w:sz w:val="28"/>
+              <w:lang w:val="en-SG"/>
+            </w:rPr>
+            <w:t xml:space="preserve"> </w:t>
+          </w:r>
+          <w:r>
+            <w:rPr>
+              <w:noProof/>
+              <w:sz w:val="28"/>
+              <w:lang w:val="en-SG"/>
+            </w:rPr>
+            <w:t>[1]</w:t>
+          </w:r>
+          <w:r>
+            <w:rPr>
+              <w:b/>
+              <w:sz w:val="28"/>
+            </w:rPr>
+            <w:fldChar w:fldCharType="end"/>
+          </w:r>
+        </w:sdtContent>
+      </w:sdt>
+      <w:sdt>
+        <w:sdtPr>
+          <w:rPr>
+            <w:b/>
+            <w:sz w:val="28"/>
+          </w:rPr>
+          <w:id w:val="-355193626"/>
+          <w:citation/>
+        </w:sdtPr>
+        <w:sdtContent>
+          <w:r>
+            <w:rPr>
+              <w:b/>
+              <w:sz w:val="28"/>
+            </w:rPr>
+            <w:fldChar w:fldCharType="begin"/>
+          </w:r>
+          <w:r>
+            <w:rPr>
+              <w:b/>
+              <w:sz w:val="28"/>
+              <w:lang w:val="en-SG"/>
+            </w:rPr>
+            <w:instrText xml:space="preserve"> CITATION Mad14 \l 18441 </w:instrText>
+          </w:r>
+          <w:r>
+            <w:rPr>
+              <w:b/>
+              <w:sz w:val="28"/>
+            </w:rPr>
+            <w:fldChar w:fldCharType="separate"/>
+          </w:r>
+          <w:r>
+            <w:rPr>
+              <w:b/>
+              <w:noProof/>
+              <w:sz w:val="28"/>
+              <w:lang w:val="en-SG"/>
+            </w:rPr>
+            <w:t xml:space="preserve"> </w:t>
+          </w:r>
+          <w:r>
+            <w:rPr>
+              <w:noProof/>
+              <w:sz w:val="28"/>
+              <w:lang w:val="en-SG"/>
+            </w:rPr>
+            <w:t>[3]</w:t>
+          </w:r>
+          <w:r>
+            <w:rPr>
+              <w:b/>
+              <w:sz w:val="28"/>
+            </w:rPr>
+            <w:fldChar w:fldCharType="end"/>
+          </w:r>
+        </w:sdtContent>
+      </w:sdt>
+      <w:sdt>
+        <w:sdtPr>
+          <w:rPr>
+            <w:b/>
+            <w:sz w:val="28"/>
+          </w:rPr>
+          <w:id w:val="1094207640"/>
+          <w:citation/>
+        </w:sdtPr>
+        <w:sdtContent>
+          <w:r>
+            <w:rPr>
+              <w:b/>
+              <w:sz w:val="28"/>
+            </w:rPr>
+            <w:fldChar w:fldCharType="begin"/>
+          </w:r>
+          <w:r>
+            <w:rPr>
+              <w:b/>
+              <w:sz w:val="28"/>
+              <w:lang w:val="en-SG"/>
+            </w:rPr>
+            <w:instrText xml:space="preserve"> CITATION Rel17 \l 18441 </w:instrText>
+          </w:r>
+          <w:r>
+            <w:rPr>
+              <w:b/>
+              <w:sz w:val="28"/>
+            </w:rPr>
+            <w:fldChar w:fldCharType="separate"/>
+          </w:r>
+          <w:r>
+            <w:rPr>
+              <w:b/>
+              <w:noProof/>
+              <w:sz w:val="28"/>
+              <w:lang w:val="en-SG"/>
+            </w:rPr>
+            <w:t xml:space="preserve"> </w:t>
+          </w:r>
+          <w:r>
+            <w:rPr>
+              <w:noProof/>
+              <w:sz w:val="28"/>
+              <w:lang w:val="en-SG"/>
+            </w:rPr>
+            <w:t>[4]</w:t>
+          </w:r>
+          <w:r>
+            <w:rPr>
+              <w:b/>
+              <w:sz w:val="28"/>
+            </w:rPr>
+            <w:fldChar w:fldCharType="end"/>
+          </w:r>
+        </w:sdtContent>
+      </w:sdt>
+      <w:sdt>
+        <w:sdtPr>
+          <w:rPr>
+            <w:b/>
+            <w:sz w:val="28"/>
+          </w:rPr>
+          <w:id w:val="736365524"/>
+          <w:citation/>
+        </w:sdtPr>
+        <w:sdtContent>
+          <w:r>
+            <w:rPr>
+              <w:b/>
+              <w:sz w:val="28"/>
+            </w:rPr>
+            <w:fldChar w:fldCharType="begin"/>
+          </w:r>
+          <w:r>
+            <w:rPr>
+              <w:b/>
+              <w:sz w:val="28"/>
+              <w:lang w:val="en-SG"/>
+            </w:rPr>
+            <w:instrText xml:space="preserve"> CITATION Jam15 \l 18441 </w:instrText>
+          </w:r>
+          <w:r>
+            <w:rPr>
+              <w:b/>
+              <w:sz w:val="28"/>
+            </w:rPr>
+            <w:fldChar w:fldCharType="separate"/>
+          </w:r>
+          <w:r>
+            <w:rPr>
+              <w:b/>
+              <w:noProof/>
+              <w:sz w:val="28"/>
+              <w:lang w:val="en-SG"/>
+            </w:rPr>
+            <w:t xml:space="preserve"> </w:t>
+          </w:r>
+          <w:r>
+            <w:rPr>
+              <w:noProof/>
+              <w:sz w:val="28"/>
+              <w:lang w:val="en-SG"/>
+            </w:rPr>
+            <w:t>[5]</w:t>
+          </w:r>
+          <w:r>
+            <w:rPr>
+              <w:b/>
+              <w:sz w:val="28"/>
+            </w:rPr>
+            <w:fldChar w:fldCharType="end"/>
+          </w:r>
+        </w:sdtContent>
+      </w:sdt>
+      <w:sdt>
+        <w:sdtPr>
+          <w:rPr>
+            <w:b/>
+            <w:sz w:val="28"/>
+          </w:rPr>
+          <w:id w:val="-763528764"/>
+          <w:citation/>
+        </w:sdtPr>
+        <w:sdtContent>
+          <w:r>
+            <w:rPr>
+              <w:b/>
+              <w:sz w:val="28"/>
+            </w:rPr>
+            <w:fldChar w:fldCharType="begin"/>
+          </w:r>
+          <w:r>
+            <w:rPr>
+              <w:b/>
+              <w:sz w:val="28"/>
+              <w:lang w:val="en-SG"/>
+            </w:rPr>
+            <w:instrText xml:space="preserve"> CITATION Deb17 \l 18441 </w:instrText>
+          </w:r>
+          <w:r>
+            <w:rPr>
+              <w:b/>
+              <w:sz w:val="28"/>
+            </w:rPr>
+            <w:fldChar w:fldCharType="separate"/>
+          </w:r>
+          <w:r>
+            <w:rPr>
+              <w:b/>
+              <w:noProof/>
+              <w:sz w:val="28"/>
+              <w:lang w:val="en-SG"/>
+            </w:rPr>
+            <w:t xml:space="preserve"> </w:t>
+          </w:r>
+          <w:r>
+            <w:rPr>
+              <w:noProof/>
+              <w:sz w:val="28"/>
+              <w:lang w:val="en-SG"/>
+            </w:rPr>
+            <w:t>[6]</w:t>
+          </w:r>
+          <w:r>
+            <w:rPr>
+              <w:b/>
+              <w:sz w:val="28"/>
+            </w:rPr>
+            <w:fldChar w:fldCharType="end"/>
+          </w:r>
+        </w:sdtContent>
+      </w:sdt>
+      <w:sdt>
+        <w:sdtPr>
+          <w:rPr>
+            <w:b/>
+            <w:sz w:val="28"/>
+          </w:rPr>
+          <w:id w:val="105937557"/>
+          <w:citation/>
+        </w:sdtPr>
+        <w:sdtContent>
+          <w:r>
+            <w:rPr>
+              <w:b/>
+              <w:sz w:val="28"/>
+            </w:rPr>
+            <w:fldChar w:fldCharType="begin"/>
+          </w:r>
+          <w:r>
+            <w:rPr>
+              <w:b/>
+              <w:sz w:val="28"/>
+              <w:lang w:val="en-SG"/>
+            </w:rPr>
+            <w:instrText xml:space="preserve"> CITATION Rav17 \l 18441 </w:instrText>
+          </w:r>
+          <w:r>
+            <w:rPr>
+              <w:b/>
+              <w:sz w:val="28"/>
+            </w:rPr>
+            <w:fldChar w:fldCharType="separate"/>
+          </w:r>
+          <w:r>
+            <w:rPr>
+              <w:b/>
+              <w:noProof/>
+              <w:sz w:val="28"/>
+              <w:lang w:val="en-SG"/>
+            </w:rPr>
+            <w:t xml:space="preserve"> </w:t>
+          </w:r>
+          <w:r>
+            <w:rPr>
+              <w:noProof/>
+              <w:sz w:val="28"/>
+              <w:lang w:val="en-SG"/>
+            </w:rPr>
+            <w:t>[7]</w:t>
+          </w:r>
+          <w:r>
+            <w:rPr>
+              <w:b/>
+              <w:sz w:val="28"/>
+            </w:rPr>
+            <w:fldChar w:fldCharType="end"/>
+          </w:r>
+        </w:sdtContent>
+      </w:sdt>
+      <w:bookmarkStart w:id="1" w:name="_GoBack"/>
+      <w:bookmarkEnd w:id="1"/>
       <w:r>
         <w:tab/>
       </w:r>
-      <w:bookmarkStart w:id="0" w:name="_GoBack"/>
-      <w:bookmarkEnd w:id="0"/>
     </w:p>
-    <w:sdt>
-      <w:sdtPr>
-        <w:id w:val="124981016"/>
-        <w:docPartObj>
-          <w:docPartGallery w:val="Bibliographies"/>
-          <w:docPartUnique/>
-        </w:docPartObj>
-      </w:sdtPr>
-      <w:sdtEndPr>
-        <w:rPr>
-          <w:rFonts w:asciiTheme="minorHAnsi" w:eastAsiaTheme="minorHAnsi" w:hAnsiTheme="minorHAnsi" w:cstheme="minorBidi"/>
-          <w:color w:val="auto"/>
-          <w:sz w:val="22"/>
-          <w:szCs w:val="22"/>
-          <w:lang w:val="en-GB"/>
-        </w:rPr>
-      </w:sdtEndPr>
-      <w:sdtContent>
-        <w:p>
-          <w:pPr>
-            <w:pStyle w:val="Heading1"/>
-          </w:pPr>
-          <w:r>
-            <w:t>References</w:t>
-          </w:r>
-        </w:p>
-        <w:sdt>
-          <w:sdtPr>
-            <w:id w:val="-573587230"/>
-            <w:bibliography/>
-          </w:sdtPr>
-          <w:sdtContent>
-            <w:p>
-              <w:pPr>
-                <w:rPr>
-                  <w:noProof/>
-                </w:rPr>
-              </w:pPr>
-              <w:r>
-                <w:fldChar w:fldCharType="begin"/>
-              </w:r>
-              <w:r>
-                <w:instrText xml:space="preserve"> BIBLIOGRAPHY </w:instrText>
-              </w:r>
-              <w:r>
-                <w:fldChar w:fldCharType="separate"/>
-              </w:r>
-            </w:p>
-            <w:tbl>
-              <w:tblPr>
-                <w:tblW w:w="5000" w:type="pct"/>
-                <w:tblCellSpacing w:w="15" w:type="dxa"/>
-                <w:tblCellMar>
-                  <w:top w:w="15" w:type="dxa"/>
-                  <w:left w:w="15" w:type="dxa"/>
-                  <w:bottom w:w="15" w:type="dxa"/>
-                  <w:right w:w="15" w:type="dxa"/>
-                </w:tblCellMar>
-                <w:tblLook w:val="04A0" w:firstRow="1" w:lastRow="0" w:firstColumn="1" w:lastColumn="0" w:noHBand="0" w:noVBand="1"/>
-              </w:tblPr>
-              <w:tblGrid>
-                <w:gridCol w:w="322"/>
-                <w:gridCol w:w="8704"/>
-              </w:tblGrid>
-              <w:tr>
-                <w:trPr>
-                  <w:divId w:val="1660766553"/>
-                  <w:tblCellSpacing w:w="15" w:type="dxa"/>
-                </w:trPr>
-                <w:tc>
-                  <w:tcPr>
-                    <w:tcW w:w="50" w:type="pct"/>
-                    <w:hideMark/>
-                  </w:tcPr>
-                  <w:p>
-                    <w:pPr>
-                      <w:pStyle w:val="Bibliography"/>
-                      <w:rPr>
-                        <w:noProof/>
-                        <w:sz w:val="24"/>
-                        <w:szCs w:val="24"/>
-                        <w:lang w:val="en-US"/>
-                      </w:rPr>
-                    </w:pPr>
-                    <w:r>
-                      <w:rPr>
-                        <w:noProof/>
-                        <w:lang w:val="en-US"/>
-                      </w:rPr>
-                      <w:t xml:space="preserve">[1] </w:t>
-                    </w:r>
-                  </w:p>
-                </w:tc>
-                <w:tc>
-                  <w:tcPr>
-                    <w:tcW w:w="0" w:type="auto"/>
-                    <w:hideMark/>
-                  </w:tcPr>
-                  <w:p>
-                    <w:pPr>
-                      <w:pStyle w:val="Bibliography"/>
-                      <w:rPr>
-                        <w:noProof/>
-                        <w:lang w:val="en-US"/>
-                      </w:rPr>
-                    </w:pPr>
-                    <w:r>
-                      <w:rPr>
-                        <w:noProof/>
-                        <w:lang w:val="en-US"/>
-                      </w:rPr>
-                      <w:t>D. L. Soltesz, "What are the Advantages of a Relational Database Model?," Techwalla, [Online]. Available: https://www.techwalla.com/articles/what-are-the-advantages-of-a-relational-database-model. [Accessed 30 July 2017].</w:t>
-                    </w:r>
-                  </w:p>
-                </w:tc>
-              </w:tr>
-              <w:tr>
-                <w:trPr>
-                  <w:divId w:val="1660766553"/>
-                  <w:tblCellSpacing w:w="15" w:type="dxa"/>
-                </w:trPr>
-                <w:tc>
-                  <w:tcPr>
-                    <w:tcW w:w="50" w:type="pct"/>
-                    <w:hideMark/>
-                  </w:tcPr>
-                  <w:p>
-                    <w:pPr>
-                      <w:pStyle w:val="Bibliography"/>
-                      <w:rPr>
-                        <w:noProof/>
-                        <w:lang w:val="en-US"/>
-                      </w:rPr>
-                    </w:pPr>
-                    <w:r>
-                      <w:rPr>
-                        <w:noProof/>
-                        <w:lang w:val="en-US"/>
-                      </w:rPr>
-                      <w:t xml:space="preserve">[2] </w:t>
-                    </w:r>
-                  </w:p>
-                </w:tc>
-                <w:tc>
-                  <w:tcPr>
-                    <w:tcW w:w="0" w:type="auto"/>
-                    <w:hideMark/>
-                  </w:tcPr>
-                  <w:p>
-                    <w:pPr>
-                      <w:pStyle w:val="Bibliography"/>
-                      <w:rPr>
-                        <w:noProof/>
-                        <w:lang w:val="en-US"/>
-                      </w:rPr>
-                    </w:pPr>
-                    <w:r>
-                      <w:rPr>
-                        <w:noProof/>
-                        <w:lang w:val="en-US"/>
-                      </w:rPr>
-                      <w:t>"Relational Vs Non Relational Database," mongoDB, [Online]. Available: https://www.mongodb.com/scale/relational-vs-non-relational-database. [Accessed 30 July 2017].</w:t>
-                    </w:r>
-                  </w:p>
-                </w:tc>
-              </w:tr>
-              <w:tr>
-                <w:trPr>
-                  <w:divId w:val="1660766553"/>
-                  <w:tblCellSpacing w:w="15" w:type="dxa"/>
-                </w:trPr>
-                <w:tc>
-                  <w:tcPr>
-                    <w:tcW w:w="50" w:type="pct"/>
-                    <w:hideMark/>
-                  </w:tcPr>
-                  <w:p>
-                    <w:pPr>
-                      <w:pStyle w:val="Bibliography"/>
-                      <w:rPr>
-                        <w:noProof/>
-                        <w:lang w:val="en-US"/>
-                      </w:rPr>
-                    </w:pPr>
-                    <w:r>
-                      <w:rPr>
-                        <w:noProof/>
-                        <w:lang w:val="en-US"/>
-                      </w:rPr>
-                      <w:t xml:space="preserve">[3] </w:t>
-                    </w:r>
-                  </w:p>
-                </w:tc>
-                <w:tc>
-                  <w:tcPr>
-                    <w:tcW w:w="0" w:type="auto"/>
-                    <w:hideMark/>
-                  </w:tcPr>
-                  <w:p>
-                    <w:pPr>
-                      <w:pStyle w:val="Bibliography"/>
-                      <w:rPr>
-                        <w:noProof/>
-                        <w:lang w:val="en-US"/>
-                      </w:rPr>
-                    </w:pPr>
-                    <w:r>
-                      <w:rPr>
-                        <w:noProof/>
-                        <w:lang w:val="en-US"/>
-                      </w:rPr>
-                      <w:t>R. babu, "NoSql vs Relational database," stackoverflow, [Online]. Available: https://stackoverflow.com/questions/4160732/nosql-vs-relational-database. [Accessed 30 July 2017].</w:t>
-                    </w:r>
-                  </w:p>
-                </w:tc>
-              </w:tr>
-              <w:tr>
-                <w:trPr>
-                  <w:divId w:val="1660766553"/>
-                  <w:tblCellSpacing w:w="15" w:type="dxa"/>
-                </w:trPr>
-                <w:tc>
-                  <w:tcPr>
-                    <w:tcW w:w="50" w:type="pct"/>
-                    <w:hideMark/>
-                  </w:tcPr>
-                  <w:p>
-                    <w:pPr>
-                      <w:pStyle w:val="Bibliography"/>
-                      <w:rPr>
-                        <w:noProof/>
-                        <w:lang w:val="en-US"/>
-                      </w:rPr>
-                    </w:pPr>
-                    <w:r>
-                      <w:rPr>
-                        <w:noProof/>
-                        <w:lang w:val="en-US"/>
-                      </w:rPr>
-                      <w:t xml:space="preserve">[4] </w:t>
-                    </w:r>
-                  </w:p>
-                </w:tc>
-                <w:tc>
-                  <w:tcPr>
-                    <w:tcW w:w="0" w:type="auto"/>
-                    <w:hideMark/>
-                  </w:tcPr>
-                  <w:p>
-                    <w:pPr>
-                      <w:pStyle w:val="Bibliography"/>
-                      <w:rPr>
-                        <w:noProof/>
-                        <w:lang w:val="en-US"/>
-                      </w:rPr>
-                    </w:pPr>
-                    <w:r>
-                      <w:rPr>
-                        <w:noProof/>
-                        <w:lang w:val="en-US"/>
-                      </w:rPr>
-                      <w:t>A. Gajani, "The key differences between SQL and NoSQL DBs.," monitis, [Online]. Available: http://www.monitis.com/blog/cc-in-review-the-key-differences-between-sql-and-nosql-dbs/. [Accessed 30 July 2017].</w:t>
-                    </w:r>
-                  </w:p>
-                </w:tc>
-              </w:tr>
-              <w:tr>
-                <w:trPr>
-                  <w:divId w:val="1660766553"/>
-                  <w:tblCellSpacing w:w="15" w:type="dxa"/>
-                </w:trPr>
-                <w:tc>
-                  <w:tcPr>
-                    <w:tcW w:w="50" w:type="pct"/>
-                    <w:hideMark/>
-                  </w:tcPr>
-                  <w:p>
-                    <w:pPr>
-                      <w:pStyle w:val="Bibliography"/>
-                      <w:rPr>
-                        <w:noProof/>
-                        <w:lang w:val="en-US"/>
-                      </w:rPr>
-                    </w:pPr>
-                    <w:r>
-                      <w:rPr>
-                        <w:noProof/>
-                        <w:lang w:val="en-US"/>
-                      </w:rPr>
-                      <w:t xml:space="preserve">[5] </w:t>
-                    </w:r>
-                  </w:p>
-                </w:tc>
-                <w:tc>
-                  <w:tcPr>
-                    <w:tcW w:w="0" w:type="auto"/>
-                    <w:hideMark/>
-                  </w:tcPr>
-                  <w:p>
-                    <w:pPr>
-                      <w:pStyle w:val="Bibliography"/>
-                      <w:rPr>
-                        <w:noProof/>
-                        <w:lang w:val="en-US"/>
-                      </w:rPr>
-                    </w:pPr>
-                    <w:r>
-                      <w:rPr>
-                        <w:noProof/>
-                        <w:lang w:val="en-US"/>
-                      </w:rPr>
-                      <w:t>J. Serra, "Relational databases vs Non-relational databases," James Serra's Blog, 27 August 2015. [Online]. Available: http://www.jamesserra.com/archive/2015/08/relational-databases-vs-non-relational-databases/. [Accessed 30 July 2017].</w:t>
-                    </w:r>
-                  </w:p>
-                </w:tc>
-              </w:tr>
-              <w:tr>
-                <w:trPr>
-                  <w:divId w:val="1660766553"/>
-                  <w:tblCellSpacing w:w="15" w:type="dxa"/>
-                </w:trPr>
-                <w:tc>
-                  <w:tcPr>
-                    <w:tcW w:w="50" w:type="pct"/>
-                    <w:hideMark/>
-                  </w:tcPr>
-                  <w:p>
-                    <w:pPr>
-                      <w:pStyle w:val="Bibliography"/>
-                      <w:rPr>
-                        <w:noProof/>
-                        <w:lang w:val="en-US"/>
-                      </w:rPr>
-                    </w:pPr>
-                    <w:r>
-                      <w:rPr>
-                        <w:noProof/>
-                        <w:lang w:val="en-US"/>
-                      </w:rPr>
-                      <w:t xml:space="preserve">[6] </w:t>
-                    </w:r>
-                  </w:p>
-                </w:tc>
-                <w:tc>
-                  <w:tcPr>
-                    <w:tcW w:w="0" w:type="auto"/>
-                    <w:hideMark/>
-                  </w:tcPr>
-                  <w:p>
-                    <w:pPr>
-                      <w:pStyle w:val="Bibliography"/>
-                      <w:rPr>
-                        <w:noProof/>
-                        <w:lang w:val="en-US"/>
-                      </w:rPr>
-                    </w:pPr>
-                    <w:r>
-                      <w:rPr>
-                        <w:noProof/>
-                        <w:lang w:val="en-US"/>
-                      </w:rPr>
-                      <w:t>M. Ramachandran, "Relational Vs Non-Relational databases – Part 1," BIG DATA MADE SIMPLE, 23 April 2014. [Online]. Available: http://bigdata-madesimple.com/relational-vs-non-relational-databases-part-1/. [Accessed 30 July 2017].</w:t>
-                    </w:r>
-                  </w:p>
-                </w:tc>
-              </w:tr>
-              <w:tr>
-                <w:trPr>
-                  <w:divId w:val="1660766553"/>
-                  <w:tblCellSpacing w:w="15" w:type="dxa"/>
-                </w:trPr>
-                <w:tc>
-                  <w:tcPr>
-                    <w:tcW w:w="50" w:type="pct"/>
-                    <w:hideMark/>
-                  </w:tcPr>
-                  <w:p>
-                    <w:pPr>
-                      <w:pStyle w:val="Bibliography"/>
-                      <w:rPr>
-                        <w:noProof/>
-                        <w:lang w:val="en-US"/>
-                      </w:rPr>
-                    </w:pPr>
-                    <w:r>
-                      <w:rPr>
-                        <w:noProof/>
-                        <w:lang w:val="en-US"/>
-                      </w:rPr>
-                      <w:lastRenderedPageBreak/>
-                      <w:t xml:space="preserve">[7] </w:t>
-                    </w:r>
-                  </w:p>
-                </w:tc>
-                <w:tc>
-                  <w:tcPr>
-                    <w:tcW w:w="0" w:type="auto"/>
-                    <w:hideMark/>
-                  </w:tcPr>
-                  <w:p>
-                    <w:pPr>
-                      <w:pStyle w:val="Bibliography"/>
-                      <w:rPr>
-                        <w:noProof/>
-                        <w:lang w:val="en-US"/>
-                      </w:rPr>
-                    </w:pPr>
-                    <w:r>
-                      <w:rPr>
-                        <w:noProof/>
-                        <w:lang w:val="en-US"/>
-                      </w:rPr>
-                      <w:t>M. Obijaju, "NoSQL NoSecurity – Security issues with NoSQL Database," Perficient, 22 June 2015. [Online]. Available: http://blogs.perficient.com/dataanalytics/2015/06/22/nosql-nosecuity-security-issues-with-nosql-database/. [Accessed 30 July 2017].</w:t>
-                    </w:r>
-                  </w:p>
-                </w:tc>
-              </w:tr>
-            </w:tbl>
-            <w:p>
-              <w:pPr>
-                <w:divId w:val="1660766553"/>
-                <w:rPr>
-                  <w:rFonts w:eastAsia="Times New Roman"/>
-                  <w:noProof/>
-                </w:rPr>
-              </w:pPr>
-            </w:p>
-            <w:p>
-              <w:r>
-                <w:rPr>
-                  <w:b/>
-                  <w:bCs/>
-                  <w:noProof/>
-                </w:rPr>
-                <w:fldChar w:fldCharType="end"/>
-              </w:r>
-            </w:p>
-          </w:sdtContent>
-        </w:sdt>
-      </w:sdtContent>
-    </w:sdt>
+    <w:p>
+      <w:pPr>
+        <w:pStyle w:val="Heading1"/>
+      </w:pPr>
+    </w:p>
+    <w:bookmarkEnd w:id="0"/>
     <w:p/>
     <w:sectPr>
       <w:pgSz w:w="11906" w:h="16838"/>
@@ -4730,7 +4746,7 @@
     <b:MonthAccessed>July</b:MonthAccessed>
     <b:DayAccessed>30</b:DayAccessed>
     <b:URL>https://www.techwalla.com/articles/what-are-the-advantages-of-a-relational-database-model</b:URL>
-    <b:RefOrder>1</b:RefOrder>
+    <b:RefOrder>6</b:RefOrder>
   </b:Source>
   <b:Source>
     <b:Tag>Rel17</b:Tag>
@@ -4742,7 +4758,7 @@
     <b:MonthAccessed>July</b:MonthAccessed>
     <b:DayAccessed>30</b:DayAccessed>
     <b:URL>https://www.mongodb.com/scale/relational-vs-non-relational-database</b:URL>
-    <b:RefOrder>2</b:RefOrder>
+    <b:RefOrder>4</b:RefOrder>
   </b:Source>
   <b:Source>
     <b:Tag>Rav17</b:Tag>
@@ -4764,7 +4780,7 @@
     <b:MonthAccessed>July</b:MonthAccessed>
     <b:DayAccessed>30</b:DayAccessed>
     <b:URL>https://stackoverflow.com/questions/4160732/nosql-vs-relational-database</b:URL>
-    <b:RefOrder>3</b:RefOrder>
+    <b:RefOrder>7</b:RefOrder>
   </b:Source>
   <b:Source>
     <b:Tag>Ali17</b:Tag>
@@ -4786,7 +4802,7 @@
     <b:MonthAccessed>July</b:MonthAccessed>
     <b:DayAccessed>30</b:DayAccessed>
     <b:URL>http://www.monitis.com/blog/cc-in-review-the-key-differences-between-sql-and-nosql-dbs/</b:URL>
-    <b:RefOrder>4</b:RefOrder>
+    <b:RefOrder>2</b:RefOrder>
   </b:Source>
   <b:Source>
     <b:Tag>Jam15</b:Tag>
@@ -4836,7 +4852,7 @@
     <b:MonthAccessed>July</b:MonthAccessed>
     <b:DayAccessed>30</b:DayAccessed>
     <b:URL>http://bigdata-madesimple.com/relational-vs-non-relational-databases-part-1/</b:URL>
-    <b:RefOrder>6</b:RefOrder>
+    <b:RefOrder>3</b:RefOrder>
   </b:Source>
   <b:Source>
     <b:Tag>Mik15</b:Tag>
@@ -4861,13 +4877,13 @@
     <b:MonthAccessed>July</b:MonthAccessed>
     <b:DayAccessed>30</b:DayAccessed>
     <b:URL>http://blogs.perficient.com/dataanalytics/2015/06/22/nosql-nosecuity-security-issues-with-nosql-database/</b:URL>
-    <b:RefOrder>7</b:RefOrder>
+    <b:RefOrder>1</b:RefOrder>
   </b:Source>
 </b:Sources>
 </file>
 
 <file path=customXml/itemProps1.xml><?xml version="1.0" encoding="utf-8"?>
-<ds:datastoreItem xmlns:ds="http://schemas.openxmlformats.org/officeDocument/2006/customXml" ds:itemID="{6DBCDB71-69B4-4C61-A5D3-F43779EDDF48}">
+<ds:datastoreItem xmlns:ds="http://schemas.openxmlformats.org/officeDocument/2006/customXml" ds:itemID="{567E1617-6017-401A-99D0-907371AFFFF5}">
   <ds:schemaRefs>
     <ds:schemaRef ds:uri="http://schemas.openxmlformats.org/officeDocument/2006/bibliography"/>
   </ds:schemaRefs>

</xml_diff>